<commit_message>
Start working on syntax analyzer
</commit_message>
<xml_diff>
--- a/A1_report.docx
+++ b/A1_report.docx
@@ -144,21 +144,7 @@
         <w:rPr>
           <w:lang w:val="fr-CA"/>
         </w:rPr>
-        <w:t>Identifier: [</w:t>
-      </w:r>
-      <w:proofErr w:type="gramStart"/>
-      <w:r>
-        <w:rPr>
-          <w:lang w:val="fr-CA"/>
-        </w:rPr>
-        <w:t>a..z</w:t>
-      </w:r>
-      <w:proofErr w:type="gramEnd"/>
-      <w:r>
-        <w:rPr>
-          <w:lang w:val="fr-CA"/>
-        </w:rPr>
-        <w:t xml:space="preserve"> | A..Z</w:t>
+        <w:t>Identifier: [a..z | A..Z</w:t>
       </w:r>
       <w:r>
         <w:rPr>
@@ -183,21 +169,7 @@
         <w:rPr>
           <w:lang w:val="fr-CA"/>
         </w:rPr>
-        <w:t>Integer: ([</w:t>
-      </w:r>
-      <w:proofErr w:type="gramStart"/>
-      <w:r>
-        <w:rPr>
-          <w:lang w:val="fr-CA"/>
-        </w:rPr>
-        <w:t>1..</w:t>
-      </w:r>
-      <w:proofErr w:type="gramEnd"/>
-      <w:r>
-        <w:rPr>
-          <w:lang w:val="fr-CA"/>
-        </w:rPr>
-        <w:t>9] ([0..9])*) | 0</w:t>
+        <w:t>Integer: ([1..9] ([0..9])*) | 0</w:t>
       </w:r>
     </w:p>
     <w:p>
@@ -216,53 +188,7 @@
         <w:rPr>
           <w:lang w:val="fr-CA"/>
         </w:rPr>
-        <w:t>Float: (</w:t>
-      </w:r>
-      <w:r>
-        <w:rPr>
-          <w:lang w:val="fr-CA"/>
-        </w:rPr>
-        <w:t>([</w:t>
-      </w:r>
-      <w:proofErr w:type="gramStart"/>
-      <w:r>
-        <w:rPr>
-          <w:lang w:val="fr-CA"/>
-        </w:rPr>
-        <w:t>1..</w:t>
-      </w:r>
-      <w:proofErr w:type="gramEnd"/>
-      <w:r>
-        <w:rPr>
-          <w:lang w:val="fr-CA"/>
-        </w:rPr>
-        <w:t>9] ([0..9])*) | 0</w:t>
-      </w:r>
-      <w:r>
-        <w:rPr>
-          <w:lang w:val="fr-CA"/>
-        </w:rPr>
-        <w:t>) . (0 | ([</w:t>
-      </w:r>
-      <w:proofErr w:type="gramStart"/>
-      <w:r>
-        <w:rPr>
-          <w:lang w:val="fr-CA"/>
-        </w:rPr>
-        <w:t>0..</w:t>
-      </w:r>
-      <w:proofErr w:type="gramEnd"/>
-      <w:r>
-        <w:rPr>
-          <w:lang w:val="fr-CA"/>
-        </w:rPr>
-        <w:t>9])* [1..9]) (null | e (null | [+|-]) (</w:t>
-      </w:r>
-      <w:r>
-        <w:rPr>
-          <w:lang w:val="fr-CA"/>
-        </w:rPr>
-        <w:t>([1..9] ([0..9])*) | 0</w:t>
+        <w:t>Float: (([1..9] ([0..9])*) | 0) . (0 | ([0..9])* [1..9]) (null | e (null | [+|-]) (([1..9] ([0..9])*) | 0</w:t>
       </w:r>
       <w:r>
         <w:rPr>
@@ -294,19 +220,11 @@
         </w:rPr>
         <w:t>integer</w:t>
       </w:r>
-      <w:proofErr w:type="gramStart"/>
       <w:r>
         <w:rPr>
           <w:lang w:val="fr-CA"/>
         </w:rPr>
-        <w:t>) .</w:t>
-      </w:r>
-      <w:proofErr w:type="gramEnd"/>
-      <w:r>
-        <w:rPr>
-          <w:lang w:val="fr-CA"/>
-        </w:rPr>
-        <w:t xml:space="preserve"> (</w:t>
+        <w:t>) . (</w:t>
       </w:r>
       <w:r>
         <w:rPr>
@@ -350,15 +268,7 @@
         <w:t>Reserved words: or, and, not, integer, float, void, class, self, isa, while, if</w:t>
       </w:r>
       <w:r>
-        <w:t xml:space="preserve">, then, else, read, write, return, </w:t>
-      </w:r>
-      <w:proofErr w:type="spellStart"/>
-      <w:r>
-        <w:t>localvar</w:t>
-      </w:r>
-      <w:proofErr w:type="spellEnd"/>
-      <w:r>
-        <w:t>, constructor, attribute, function, public, private</w:t>
+        <w:t>, then, else, read, write, return, localvar, constructor, attribute, function, public, private</w:t>
       </w:r>
     </w:p>
     <w:p>
@@ -395,15 +305,31 @@
           <w:numId w:val="2"/>
         </w:numPr>
         <w:spacing w:after="0"/>
-      </w:pPr>
-      <w:r>
-        <w:t xml:space="preserve">Inline comment starts with “//” and end with next-line </w:t>
-      </w:r>
-      <w:proofErr w:type="gramStart"/>
-      <w:r>
-        <w:t>character</w:t>
-      </w:r>
-      <w:proofErr w:type="gramEnd"/>
+        <w:rPr>
+          <w:b/>
+          <w:bCs/>
+        </w:rPr>
+      </w:pPr>
+      <w:r>
+        <w:t>Inline comment starts with “//” and end with next-line character</w:t>
+      </w:r>
+    </w:p>
+    <w:p>
+      <w:pPr>
+        <w:pStyle w:val="ListParagraph"/>
+        <w:numPr>
+          <w:ilvl w:val="0"/>
+          <w:numId w:val="2"/>
+        </w:numPr>
+        <w:spacing w:after="0"/>
+        <w:rPr>
+          <w:b/>
+          <w:bCs/>
+        </w:rPr>
+      </w:pPr>
+      <w:r>
+        <w:t>Changes to existing lexical specifications:</w:t>
+      </w:r>
     </w:p>
     <w:p>
       <w:pPr>
@@ -419,46 +345,48 @@
         </w:rPr>
       </w:pPr>
       <w:r>
-        <w:rPr>
-          <w:b/>
-          <w:bCs/>
-        </w:rPr>
-        <w:t>No nested block comment</w:t>
-      </w:r>
-      <w:r>
-        <w:rPr>
-          <w:b/>
-          <w:bCs/>
-        </w:rPr>
-        <w:t>s</w:t>
-      </w:r>
-      <w:r>
-        <w:rPr>
-          <w:b/>
-          <w:bCs/>
-        </w:rPr>
-        <w:t xml:space="preserve"> </w:t>
-      </w:r>
-      <w:proofErr w:type="gramStart"/>
-      <w:r>
-        <w:rPr>
-          <w:b/>
-          <w:bCs/>
-        </w:rPr>
-        <w:t>allowed</w:t>
-      </w:r>
-      <w:proofErr w:type="gramEnd"/>
-    </w:p>
-    <w:p>
-      <w:pPr>
-        <w:spacing w:after="0"/>
-      </w:pPr>
-    </w:p>
-    <w:p>
-      <w:pPr>
-        <w:spacing w:after="0"/>
-      </w:pPr>
-      <w:r>
+        <w:t>No nested block comments allowed.</w:t>
+      </w:r>
+    </w:p>
+    <w:p>
+      <w:pPr>
+        <w:pStyle w:val="ListParagraph"/>
+        <w:numPr>
+          <w:ilvl w:val="1"/>
+          <w:numId w:val="2"/>
+        </w:numPr>
+        <w:spacing w:after="0"/>
+        <w:rPr>
+          <w:b/>
+          <w:bCs/>
+        </w:rPr>
+      </w:pPr>
+      <w:r>
+        <w:t>Integers and floats starting with 0 are considered as errors.</w:t>
+      </w:r>
+    </w:p>
+    <w:p>
+      <w:pPr>
+        <w:spacing w:after="0"/>
+      </w:pPr>
+    </w:p>
+    <w:p>
+      <w:pPr>
+        <w:spacing w:after="0"/>
+        <w:rPr>
+          <w:b/>
+          <w:bCs/>
+          <w:sz w:val="24"/>
+          <w:szCs w:val="24"/>
+        </w:rPr>
+      </w:pPr>
+      <w:r>
+        <w:rPr>
+          <w:b/>
+          <w:bCs/>
+          <w:sz w:val="24"/>
+          <w:szCs w:val="24"/>
+        </w:rPr>
         <w:t>Section 2: Finite state automaton</w:t>
       </w:r>
     </w:p>
@@ -488,19 +416,7 @@
           <w:rPr>
             <w:rStyle w:val="Hyperlink"/>
           </w:rPr>
-          <w:t>https://bit</w:t>
-        </w:r>
-        <w:r>
-          <w:rPr>
-            <w:rStyle w:val="Hyperlink"/>
-          </w:rPr>
-          <w:t>.</w:t>
-        </w:r>
-        <w:r>
-          <w:rPr>
-            <w:rStyle w:val="Hyperlink"/>
-          </w:rPr>
-          <w:t>ly/3wED3rS</w:t>
+          <w:t>https://bit.ly/3wED3rS</w:t>
         </w:r>
       </w:hyperlink>
       <w:r>
@@ -823,8 +739,20 @@
     <w:p>
       <w:pPr>
         <w:spacing w:after="0"/>
-      </w:pPr>
-      <w:r>
+        <w:rPr>
+          <w:b/>
+          <w:bCs/>
+          <w:sz w:val="24"/>
+          <w:szCs w:val="24"/>
+        </w:rPr>
+      </w:pPr>
+      <w:r>
+        <w:rPr>
+          <w:b/>
+          <w:bCs/>
+          <w:sz w:val="24"/>
+          <w:szCs w:val="24"/>
+        </w:rPr>
         <w:t>Section 3: Design</w:t>
       </w:r>
     </w:p>
@@ -892,23 +820,7 @@
         <w:t>.java</w:t>
       </w:r>
       <w:r>
-        <w:t xml:space="preserve"> is responsible for processing integers and floats. It also uses the transition table to decide which state of the DFA it should go to, and if the current state is a final state. I also created an </w:t>
-      </w:r>
-      <w:proofErr w:type="spellStart"/>
-      <w:r>
-        <w:t>enum</w:t>
-      </w:r>
-      <w:proofErr w:type="spellEnd"/>
-      <w:r>
-        <w:t xml:space="preserve"> called </w:t>
-      </w:r>
-      <w:proofErr w:type="spellStart"/>
-      <w:r>
-        <w:t>NumType</w:t>
-      </w:r>
-      <w:proofErr w:type="spellEnd"/>
-      <w:r>
-        <w:t xml:space="preserve"> to keep track of the current number type (whether it is an integer or a float).</w:t>
+        <w:t xml:space="preserve"> is responsible for processing integers and floats. It also uses the transition table to decide which state of the DFA it should go to, and if the current state is a final state. I also created an enum called NumType to keep track of the current number type (whether it is an integer or a float).</w:t>
       </w:r>
     </w:p>
     <w:p>
@@ -935,23 +847,7 @@
         <w:t>.java</w:t>
       </w:r>
       <w:r>
-        <w:t xml:space="preserve"> is responsible for processing symbols and comments. Like the other two, it also use transition table for movements between states. It has an </w:t>
-      </w:r>
-      <w:proofErr w:type="spellStart"/>
-      <w:r>
-        <w:t>enum</w:t>
-      </w:r>
-      <w:proofErr w:type="spellEnd"/>
-      <w:r>
-        <w:t xml:space="preserve"> called </w:t>
-      </w:r>
-      <w:proofErr w:type="spellStart"/>
-      <w:r>
-        <w:t>Sym</w:t>
-      </w:r>
-      <w:proofErr w:type="spellEnd"/>
-      <w:r>
-        <w:t xml:space="preserve"> that can be used to identify which symbol is currently being parsed. Any letters,  symbols, and digits will be ignored (while still being kept track) when there is a block comment or inline comment.</w:t>
+        <w:t xml:space="preserve"> is responsible for processing symbols and comments. Like the other two, it also use transition table for movements between states. It has an enum called Sym that can be used to identify which symbol is currently being parsed. Any letters,  symbols, and digits will be ignored (while still being kept track) when there is a block comment or inline comment.</w:t>
       </w:r>
     </w:p>
     <w:p>
@@ -991,15 +887,7 @@
         <w:t>Type.java</w:t>
       </w:r>
       <w:r>
-        <w:t xml:space="preserve"> is an </w:t>
-      </w:r>
-      <w:proofErr w:type="spellStart"/>
-      <w:r>
-        <w:t>enum</w:t>
-      </w:r>
-      <w:proofErr w:type="spellEnd"/>
-      <w:r>
-        <w:t xml:space="preserve"> that indicates which input token </w:t>
+        <w:t xml:space="preserve"> is an enum that indicates which input token </w:t>
       </w:r>
       <w:r>
         <w:t>it is processing. This helps with transitions between states in driver file and help processors identify the token.</w:t>
@@ -1022,15 +910,7 @@
         <w:t>State.java</w:t>
       </w:r>
       <w:r>
-        <w:t xml:space="preserve"> is an </w:t>
-      </w:r>
-      <w:proofErr w:type="spellStart"/>
-      <w:r>
-        <w:t>enum</w:t>
-      </w:r>
-      <w:proofErr w:type="spellEnd"/>
-      <w:r>
-        <w:t xml:space="preserve"> that indicates which processor is currently being used. “Start” state is a state where no processor is currently being used, and driver needs to determine which processor should be used next. Other than that, “Alphabet” state corresponds with alpha processor, “Number” state corresponds with number processor, and “Symbol” state corresponds with symbol processor.</w:t>
+        <w:t xml:space="preserve"> is an enum that indicates which processor is currently being used. “Start” state is a state where no processor is currently being used, and driver needs to determine which processor should be used next. Other than that, “Alphabet” state corresponds with alpha processor, “Number” state corresponds with number processor, and “Symbol” state corresponds with symbol processor.</w:t>
       </w:r>
     </w:p>
     <w:p>
@@ -1050,15 +930,7 @@
         <w:t>OutputWriter.java</w:t>
       </w:r>
       <w:r>
-        <w:t xml:space="preserve"> is a static class that is </w:t>
-      </w:r>
-      <w:proofErr w:type="gramStart"/>
-      <w:r>
-        <w:t>an</w:t>
-      </w:r>
-      <w:proofErr w:type="gramEnd"/>
-      <w:r>
-        <w:t xml:space="preserve"> utility that can be used by all other classes to print to either error token file or output token file. This class keeps track of line number and buffered </w:t>
+        <w:t xml:space="preserve"> is a static class that is an utility that can be used by all other classes to print to either error token file or output token file. This class keeps track of line number and buffered </w:t>
       </w:r>
       <w:r>
         <w:lastRenderedPageBreak/>
@@ -1099,10 +971,31 @@
     <w:p>
       <w:pPr>
         <w:spacing w:after="0"/>
-      </w:pPr>
-      <w:r>
+        <w:rPr>
+          <w:b/>
+          <w:bCs/>
+          <w:sz w:val="24"/>
+          <w:szCs w:val="24"/>
+        </w:rPr>
+      </w:pPr>
+      <w:r>
+        <w:rPr>
+          <w:b/>
+          <w:bCs/>
+          <w:sz w:val="24"/>
+          <w:szCs w:val="24"/>
+        </w:rPr>
         <w:t>Section 4:</w:t>
       </w:r>
+      <w:r>
+        <w:rPr>
+          <w:b/>
+          <w:bCs/>
+          <w:sz w:val="24"/>
+          <w:szCs w:val="24"/>
+        </w:rPr>
+        <w:t xml:space="preserve"> Tools used</w:t>
+      </w:r>
     </w:p>
     <w:p>
       <w:pPr>
@@ -1121,15 +1014,7 @@
         <w:t>DFA drawer</w:t>
       </w:r>
       <w:r>
-        <w:t xml:space="preserve">: JFLAP is the chosen application because there are too many characters in the alphabet so </w:t>
-      </w:r>
-      <w:proofErr w:type="spellStart"/>
-      <w:r>
-        <w:t>AtoCC</w:t>
-      </w:r>
-      <w:proofErr w:type="spellEnd"/>
-      <w:r>
-        <w:t xml:space="preserve"> cannot process all of these characters. Also, I have experience with JFLAP from COMP 335 course, so I choose this tool to draw my DFAs manually.</w:t>
+        <w:t>: JFLAP is the chosen application because there are too many characters in the alphabet so AtoCC cannot process all of these characters. Also, I have experience with JFLAP from COMP 335 course, so I choose this tool to draw my DFAs manually.</w:t>
       </w:r>
     </w:p>
     <w:p>
@@ -1184,13 +1069,8 @@
         </w:numPr>
         <w:spacing w:after="0"/>
       </w:pPr>
-      <w:proofErr w:type="spellStart"/>
-      <w:r>
-        <w:t>BufferedReader</w:t>
-      </w:r>
-      <w:proofErr w:type="spellEnd"/>
-      <w:r>
-        <w:t>: This file reader package is chosen because it is very fast in reading text files. Because I cannot process each token concurrently with the file reader, I figured that I would choose the fastest reader possible so that my code is a little bit more efficient.</w:t>
+      <w:r>
+        <w:t>BufferedReader: This file reader package is chosen because it is very fast in reading text files. Because I cannot process each token concurrently with the file reader, I figured that I would choose the fastest reader possible so that my code is a little bit more efficient.</w:t>
       </w:r>
     </w:p>
     <w:p>
@@ -1202,13 +1082,8 @@
         </w:numPr>
         <w:spacing w:after="0"/>
       </w:pPr>
-      <w:proofErr w:type="spellStart"/>
-      <w:r>
-        <w:t>BufferedWriter</w:t>
-      </w:r>
-      <w:proofErr w:type="spellEnd"/>
-      <w:r>
-        <w:t>: I choose this writer just because of performance reasons.</w:t>
+      <w:r>
+        <w:t>BufferedWriter: I choose this writer just because of performance reasons.</w:t>
       </w:r>
     </w:p>
     <w:p>
@@ -1261,23 +1136,7 @@
         <w:t>Debugging tool</w:t>
       </w:r>
       <w:r>
-        <w:t xml:space="preserve">: Java breakpoint on Visual Studio Code, because I am using </w:t>
-      </w:r>
-      <w:proofErr w:type="spellStart"/>
-      <w:r>
-        <w:t>VSCode</w:t>
-      </w:r>
-      <w:proofErr w:type="spellEnd"/>
-      <w:r>
-        <w:t xml:space="preserve"> to write this program, and it is significantly better than writing </w:t>
-      </w:r>
-      <w:proofErr w:type="spellStart"/>
-      <w:r>
-        <w:t>println</w:t>
-      </w:r>
-      <w:proofErr w:type="spellEnd"/>
-      <w:r>
-        <w:t>() statements.</w:t>
+        <w:t>: Java breakpoint on Visual Studio Code, because I am using VSCode to write this program, and it is significantly better than writing println() statements.</w:t>
       </w:r>
     </w:p>
     <w:sectPr>

</xml_diff>